<commit_message>
Dijkatra with binary heap
</commit_message>
<xml_diff>
--- a/Algorithms and Data Structures/sem2/lab1/report/1302_НовиковГ_lab1.docx
+++ b/Algorithms and Data Structures/sem2/lab1/report/1302_НовиковГ_lab1.docx
@@ -32184,6 +32184,10 @@
       <w:pPr>
         <w:pStyle w:val="Times1420"/>
         <w:ind w:firstLine="0"/>
+        <w:rPr>
+          <w:rStyle w:val="a8"/>
+          <w:lang w:val="en-US"/>
+        </w:rPr>
       </w:pPr>
       <w:hyperlink r:id="rId11" w:history="1">
         <w:r>
@@ -32191,9 +32195,29 @@
             <w:rStyle w:val="a8"/>
             <w:lang w:val="en-US"/>
           </w:rPr>
-          <w:t>GitHub</w:t>
+          <w:t>GitH</w:t>
+        </w:r>
+        <w:r>
+          <w:rPr>
+            <w:rStyle w:val="a8"/>
+            <w:lang w:val="en-US"/>
+          </w:rPr>
+          <w:t>u</w:t>
+        </w:r>
+        <w:r>
+          <w:rPr>
+            <w:rStyle w:val="a8"/>
+            <w:lang w:val="en-US"/>
+          </w:rPr>
+          <w:t>b</w:t>
         </w:r>
       </w:hyperlink>
+    </w:p>
+    <w:p>
+      <w:pPr>
+        <w:pStyle w:val="Times1420"/>
+        <w:ind w:firstLine="0"/>
+      </w:pPr>
     </w:p>
     <w:sectPr>
       <w:pgSz w:w="11906" w:h="16838"/>

</xml_diff>